<commit_message>
Update - CC1350 - Lab 3
</commit_message>
<xml_diff>
--- a/CC1350-LABS/Lab3/Lab3.docx
+++ b/CC1350-LABS/Lab3/Lab3.docx
@@ -273,6 +273,8 @@
         </w:rPr>
         <w:t>Task 2-3 -&gt; https://www.youtube.com/watch?v=BiZ0SfD9K4U</w:t>
       </w:r>
+      <w:bookmarkStart w:id="0" w:name="_GoBack"/>
+      <w:bookmarkEnd w:id="0"/>
     </w:p>
     <w:p>
       <w:pPr>
@@ -357,13 +359,371 @@
           <w:sz w:val="20"/>
           <w:szCs w:val="20"/>
         </w:rPr>
-        <w:t>Task 7 -&gt; https://www.youtube.com/watch?v=p_XidfeQuZM</w:t>
-      </w:r>
-    </w:p>
-    <w:p>
-      <w:pPr>
-        <w:rPr>
-          <w:b/>
+        <w:t xml:space="preserve">Task 7 -&gt; </w:t>
+      </w:r>
+      <w:hyperlink r:id="rId6" w:history="1">
+        <w:r>
+          <w:rPr>
+            <w:rStyle w:val="Hyperlink"/>
+            <w:rFonts w:ascii="Consolas" w:hAnsi="Consolas" w:cs="Consolas"/>
+            <w:sz w:val="20"/>
+            <w:szCs w:val="20"/>
+          </w:rPr>
+          <w:t>https://www.youtube.com/watch?v=p_XidfeQuZM</w:t>
+        </w:r>
+      </w:hyperlink>
+    </w:p>
+    <w:p>
+      <w:pPr>
+        <w:tabs>
+          <w:tab w:val="left" w:pos="996"/>
+        </w:tabs>
+        <w:autoSpaceDE w:val="0"/>
+        <w:autoSpaceDN w:val="0"/>
+        <w:adjustRightInd w:val="0"/>
+        <w:spacing w:after="0" w:line="240" w:lineRule="auto"/>
+        <w:rPr>
+          <w:rFonts w:ascii="Consolas" w:hAnsi="Consolas" w:cs="Consolas"/>
+          <w:color w:val="000000"/>
+          <w:sz w:val="20"/>
+          <w:szCs w:val="20"/>
+        </w:rPr>
+      </w:pPr>
+    </w:p>
+    <w:p>
+      <w:pPr>
+        <w:tabs>
+          <w:tab w:val="left" w:pos="996"/>
+        </w:tabs>
+        <w:autoSpaceDE w:val="0"/>
+        <w:autoSpaceDN w:val="0"/>
+        <w:adjustRightInd w:val="0"/>
+        <w:spacing w:after="0" w:line="240" w:lineRule="auto"/>
+        <w:rPr>
+          <w:rFonts w:ascii="Consolas" w:hAnsi="Consolas" w:cs="Consolas"/>
+          <w:color w:val="000000"/>
+          <w:sz w:val="20"/>
+          <w:szCs w:val="20"/>
+        </w:rPr>
+      </w:pPr>
+    </w:p>
+    <w:p>
+      <w:pPr>
+        <w:tabs>
+          <w:tab w:val="left" w:pos="996"/>
+        </w:tabs>
+        <w:autoSpaceDE w:val="0"/>
+        <w:autoSpaceDN w:val="0"/>
+        <w:adjustRightInd w:val="0"/>
+        <w:spacing w:after="0" w:line="240" w:lineRule="auto"/>
+        <w:rPr>
+          <w:rFonts w:ascii="Consolas" w:hAnsi="Consolas" w:cs="Consolas"/>
+          <w:b/>
+          <w:color w:val="000000"/>
+          <w:sz w:val="20"/>
+          <w:szCs w:val="20"/>
+          <w:u w:val="single"/>
+        </w:rPr>
+      </w:pPr>
+      <w:r>
+        <w:rPr>
+          <w:rFonts w:ascii="Consolas" w:hAnsi="Consolas" w:cs="Consolas"/>
+          <w:b/>
+          <w:color w:val="000000"/>
+          <w:sz w:val="20"/>
+          <w:szCs w:val="20"/>
+          <w:u w:val="single"/>
+        </w:rPr>
+        <w:t>Schematics/Pictures</w:t>
+      </w:r>
+    </w:p>
+    <w:p>
+      <w:pPr>
+        <w:tabs>
+          <w:tab w:val="left" w:pos="996"/>
+        </w:tabs>
+        <w:autoSpaceDE w:val="0"/>
+        <w:autoSpaceDN w:val="0"/>
+        <w:adjustRightInd w:val="0"/>
+        <w:spacing w:after="0" w:line="240" w:lineRule="auto"/>
+        <w:rPr>
+          <w:rFonts w:ascii="Consolas" w:hAnsi="Consolas" w:cs="Consolas"/>
+          <w:color w:val="000000"/>
+          <w:sz w:val="20"/>
+          <w:szCs w:val="20"/>
+        </w:rPr>
+      </w:pPr>
+    </w:p>
+    <w:p>
+      <w:pPr>
+        <w:tabs>
+          <w:tab w:val="left" w:pos="996"/>
+        </w:tabs>
+        <w:autoSpaceDE w:val="0"/>
+        <w:autoSpaceDN w:val="0"/>
+        <w:adjustRightInd w:val="0"/>
+        <w:spacing w:after="0" w:line="240" w:lineRule="auto"/>
+        <w:rPr>
+          <w:rFonts w:ascii="Consolas" w:hAnsi="Consolas" w:cs="Consolas"/>
+          <w:b/>
+          <w:color w:val="000000"/>
+          <w:sz w:val="20"/>
+          <w:szCs w:val="20"/>
+        </w:rPr>
+      </w:pPr>
+      <w:r>
+        <w:rPr>
+          <w:rFonts w:ascii="Consolas" w:hAnsi="Consolas" w:cs="Consolas"/>
+          <w:b/>
+          <w:color w:val="000000"/>
+          <w:sz w:val="20"/>
+          <w:szCs w:val="20"/>
+        </w:rPr>
+        <w:t>Task 1</w:t>
+      </w:r>
+    </w:p>
+    <w:p>
+      <w:pPr>
+        <w:tabs>
+          <w:tab w:val="left" w:pos="996"/>
+        </w:tabs>
+        <w:autoSpaceDE w:val="0"/>
+        <w:autoSpaceDN w:val="0"/>
+        <w:adjustRightInd w:val="0"/>
+        <w:spacing w:after="0" w:line="240" w:lineRule="auto"/>
+        <w:rPr>
+          <w:rFonts w:ascii="Consolas" w:hAnsi="Consolas" w:cs="Consolas"/>
+          <w:color w:val="000000"/>
+          <w:sz w:val="20"/>
+          <w:szCs w:val="20"/>
+        </w:rPr>
+      </w:pPr>
+      <w:r>
+        <w:rPr>
+          <w:rFonts w:ascii="Consolas" w:hAnsi="Consolas" w:cs="Consolas"/>
+          <w:noProof/>
+          <w:color w:val="000000"/>
+          <w:sz w:val="20"/>
+          <w:szCs w:val="20"/>
+        </w:rPr>
+        <w:drawing>
+          <wp:inline distT="0" distB="0" distL="0" distR="0" wp14:anchorId="1ADAEE77" wp14:editId="77DCF5A0">
+            <wp:extent cx="5943600" cy="3242310"/>
+            <wp:effectExtent l="0" t="0" r="0" b="0"/>
+            <wp:docPr id="1" name="Picture 1"/>
+            <wp:cNvGraphicFramePr>
+              <a:graphicFrameLocks xmlns:a="http://schemas.openxmlformats.org/drawingml/2006/main" noChangeAspect="1"/>
+            </wp:cNvGraphicFramePr>
+            <a:graphic xmlns:a="http://schemas.openxmlformats.org/drawingml/2006/main">
+              <a:graphicData uri="http://schemas.openxmlformats.org/drawingml/2006/picture">
+                <pic:pic xmlns:pic="http://schemas.openxmlformats.org/drawingml/2006/picture">
+                  <pic:nvPicPr>
+                    <pic:cNvPr id="1" name="task1_rx.PNG"/>
+                    <pic:cNvPicPr/>
+                  </pic:nvPicPr>
+                  <pic:blipFill>
+                    <a:blip r:embed="rId7">
+                      <a:extLst>
+                        <a:ext uri="{28A0092B-C50C-407E-A947-70E740481C1C}">
+                          <a14:useLocalDpi xmlns:a14="http://schemas.microsoft.com/office/drawing/2010/main" val="0"/>
+                        </a:ext>
+                      </a:extLst>
+                    </a:blip>
+                    <a:stretch>
+                      <a:fillRect/>
+                    </a:stretch>
+                  </pic:blipFill>
+                  <pic:spPr>
+                    <a:xfrm>
+                      <a:off x="0" y="0"/>
+                      <a:ext cx="5943600" cy="3242310"/>
+                    </a:xfrm>
+                    <a:prstGeom prst="rect">
+                      <a:avLst/>
+                    </a:prstGeom>
+                  </pic:spPr>
+                </pic:pic>
+              </a:graphicData>
+            </a:graphic>
+          </wp:inline>
+        </w:drawing>
+      </w:r>
+    </w:p>
+    <w:p>
+      <w:pPr>
+        <w:tabs>
+          <w:tab w:val="left" w:pos="996"/>
+        </w:tabs>
+        <w:autoSpaceDE w:val="0"/>
+        <w:autoSpaceDN w:val="0"/>
+        <w:adjustRightInd w:val="0"/>
+        <w:spacing w:after="0" w:line="240" w:lineRule="auto"/>
+        <w:rPr>
+          <w:rFonts w:ascii="Consolas" w:hAnsi="Consolas" w:cs="Consolas"/>
+          <w:color w:val="000000"/>
+          <w:sz w:val="20"/>
+          <w:szCs w:val="20"/>
+        </w:rPr>
+      </w:pPr>
+    </w:p>
+    <w:p>
+      <w:pPr>
+        <w:rPr>
+          <w:b/>
+        </w:rPr>
+      </w:pPr>
+    </w:p>
+    <w:p>
+      <w:pPr>
+        <w:rPr>
+          <w:b/>
+        </w:rPr>
+      </w:pPr>
+    </w:p>
+    <w:p>
+      <w:pPr>
+        <w:rPr>
+          <w:b/>
+        </w:rPr>
+      </w:pPr>
+      <w:r>
+        <w:rPr>
+          <w:rFonts w:ascii="Consolas" w:hAnsi="Consolas" w:cs="Consolas"/>
+          <w:noProof/>
+          <w:color w:val="000000"/>
+          <w:sz w:val="20"/>
+          <w:szCs w:val="20"/>
+        </w:rPr>
+        <w:drawing>
+          <wp:anchor distT="0" distB="0" distL="114300" distR="114300" simplePos="0" relativeHeight="251658240" behindDoc="0" locked="0" layoutInCell="1" allowOverlap="1" wp14:anchorId="1C67A536" wp14:editId="1DF01C49">
+            <wp:simplePos x="0" y="0"/>
+            <wp:positionH relativeFrom="column">
+              <wp:posOffset>-619125</wp:posOffset>
+            </wp:positionH>
+            <wp:positionV relativeFrom="paragraph">
+              <wp:posOffset>388620</wp:posOffset>
+            </wp:positionV>
+            <wp:extent cx="7263765" cy="628650"/>
+            <wp:effectExtent l="0" t="0" r="0" b="0"/>
+            <wp:wrapTopAndBottom/>
+            <wp:docPr id="2" name="Picture 2"/>
+            <wp:cNvGraphicFramePr>
+              <a:graphicFrameLocks xmlns:a="http://schemas.openxmlformats.org/drawingml/2006/main" noChangeAspect="1"/>
+            </wp:cNvGraphicFramePr>
+            <a:graphic xmlns:a="http://schemas.openxmlformats.org/drawingml/2006/main">
+              <a:graphicData uri="http://schemas.openxmlformats.org/drawingml/2006/picture">
+                <pic:pic xmlns:pic="http://schemas.openxmlformats.org/drawingml/2006/picture">
+                  <pic:nvPicPr>
+                    <pic:cNvPr id="2" name="task3_new_config.PNG"/>
+                    <pic:cNvPicPr/>
+                  </pic:nvPicPr>
+                  <pic:blipFill>
+                    <a:blip r:embed="rId8">
+                      <a:extLst>
+                        <a:ext uri="{28A0092B-C50C-407E-A947-70E740481C1C}">
+                          <a14:useLocalDpi xmlns:a14="http://schemas.microsoft.com/office/drawing/2010/main" val="0"/>
+                        </a:ext>
+                      </a:extLst>
+                    </a:blip>
+                    <a:stretch>
+                      <a:fillRect/>
+                    </a:stretch>
+                  </pic:blipFill>
+                  <pic:spPr>
+                    <a:xfrm>
+                      <a:off x="0" y="0"/>
+                      <a:ext cx="7263765" cy="628650"/>
+                    </a:xfrm>
+                    <a:prstGeom prst="rect">
+                      <a:avLst/>
+                    </a:prstGeom>
+                  </pic:spPr>
+                </pic:pic>
+              </a:graphicData>
+            </a:graphic>
+            <wp14:sizeRelH relativeFrom="margin">
+              <wp14:pctWidth>0</wp14:pctWidth>
+            </wp14:sizeRelH>
+            <wp14:sizeRelV relativeFrom="margin">
+              <wp14:pctHeight>0</wp14:pctHeight>
+            </wp14:sizeRelV>
+          </wp:anchor>
+        </w:drawing>
+      </w:r>
+      <w:r>
+        <w:rPr>
+          <w:b/>
+        </w:rPr>
+        <w:t>Task 3 – new configuration</w:t>
+      </w:r>
+    </w:p>
+    <w:p>
+      <w:pPr>
+        <w:autoSpaceDE w:val="0"/>
+        <w:autoSpaceDN w:val="0"/>
+        <w:adjustRightInd w:val="0"/>
+        <w:spacing w:after="0" w:line="240" w:lineRule="auto"/>
+        <w:rPr>
+          <w:rFonts w:ascii="Consolas" w:hAnsi="Consolas" w:cs="Consolas"/>
+          <w:color w:val="3F7F5F"/>
+          <w:sz w:val="20"/>
+          <w:szCs w:val="20"/>
+        </w:rPr>
+      </w:pPr>
+    </w:p>
+    <w:p>
+      <w:pPr>
+        <w:autoSpaceDE w:val="0"/>
+        <w:autoSpaceDN w:val="0"/>
+        <w:adjustRightInd w:val="0"/>
+        <w:spacing w:after="0" w:line="240" w:lineRule="auto"/>
+        <w:rPr>
+          <w:rFonts w:ascii="Consolas" w:hAnsi="Consolas" w:cs="Consolas"/>
+          <w:color w:val="3F7F5F"/>
+          <w:sz w:val="20"/>
+          <w:szCs w:val="20"/>
+        </w:rPr>
+      </w:pPr>
+    </w:p>
+    <w:p>
+      <w:pPr>
+        <w:autoSpaceDE w:val="0"/>
+        <w:autoSpaceDN w:val="0"/>
+        <w:adjustRightInd w:val="0"/>
+        <w:spacing w:after="0" w:line="240" w:lineRule="auto"/>
+        <w:rPr>
+          <w:rFonts w:ascii="Consolas" w:hAnsi="Consolas" w:cs="Consolas"/>
+          <w:color w:val="3F7F5F"/>
+          <w:sz w:val="20"/>
+          <w:szCs w:val="20"/>
+        </w:rPr>
+      </w:pPr>
+    </w:p>
+    <w:p>
+      <w:pPr>
+        <w:autoSpaceDE w:val="0"/>
+        <w:autoSpaceDN w:val="0"/>
+        <w:adjustRightInd w:val="0"/>
+        <w:spacing w:after="0" w:line="240" w:lineRule="auto"/>
+        <w:rPr>
+          <w:rFonts w:ascii="Consolas" w:hAnsi="Consolas" w:cs="Consolas"/>
+          <w:color w:val="3F7F5F"/>
+          <w:sz w:val="20"/>
+          <w:szCs w:val="20"/>
+        </w:rPr>
+      </w:pPr>
+    </w:p>
+    <w:p>
+      <w:pPr>
+        <w:autoSpaceDE w:val="0"/>
+        <w:autoSpaceDN w:val="0"/>
+        <w:adjustRightInd w:val="0"/>
+        <w:spacing w:after="0" w:line="240" w:lineRule="auto"/>
+        <w:rPr>
+          <w:rFonts w:ascii="Consolas" w:hAnsi="Consolas" w:cs="Consolas"/>
+          <w:color w:val="3F7F5F"/>
+          <w:sz w:val="20"/>
+          <w:szCs w:val="20"/>
         </w:rPr>
       </w:pPr>
     </w:p>
@@ -388,8 +748,6 @@
         </w:rPr>
         <w:t>/*</w:t>
       </w:r>
-      <w:bookmarkStart w:id="0" w:name="_GoBack"/>
-      <w:bookmarkEnd w:id="0"/>
     </w:p>
     <w:p>
       <w:pPr>
@@ -1386,7 +1744,6 @@
           <w:sz w:val="20"/>
           <w:szCs w:val="20"/>
         </w:rPr>
-        <w:lastRenderedPageBreak/>
         <w:t>/*</w:t>
       </w:r>
       <w:proofErr w:type="spellStart"/>
@@ -4031,7 +4388,6 @@
           <w:sz w:val="20"/>
           <w:szCs w:val="20"/>
         </w:rPr>
-        <w:lastRenderedPageBreak/>
         <w:t>static</w:t>
       </w:r>
       <w:r>
@@ -4645,6 +5001,7 @@
           <w:sz w:val="20"/>
           <w:szCs w:val="20"/>
         </w:rPr>
+        <w:lastRenderedPageBreak/>
         <w:t>#pragma</w:t>
       </w:r>
       <w:r>
@@ -6055,7 +6412,6 @@
           <w:szCs w:val="20"/>
           <w:shd w:val="clear" w:color="auto" w:fill="E0E0E0"/>
         </w:rPr>
-        <w:lastRenderedPageBreak/>
         <w:t xml:space="preserve"> PIN_DRVSTR_MAX,</w:t>
       </w:r>
     </w:p>
@@ -8195,7 +8551,6 @@
           <w:sz w:val="20"/>
           <w:szCs w:val="20"/>
         </w:rPr>
-        <w:lastRenderedPageBreak/>
         <w:t xml:space="preserve">    </w:t>
       </w:r>
       <w:proofErr w:type="spellStart"/>
@@ -9026,6 +9381,7 @@
           <w:sz w:val="20"/>
           <w:szCs w:val="20"/>
         </w:rPr>
+        <w:lastRenderedPageBreak/>
         <w:t xml:space="preserve">    </w:t>
       </w:r>
       <w:proofErr w:type="spellStart"/>
@@ -11124,7 +11480,6 @@
           <w:sz w:val="20"/>
           <w:szCs w:val="20"/>
         </w:rPr>
-        <w:lastRenderedPageBreak/>
         <w:t>void</w:t>
       </w:r>
       <w:r>
@@ -11825,6 +12180,7 @@
           <w:sz w:val="20"/>
           <w:szCs w:val="20"/>
         </w:rPr>
+        <w:lastRenderedPageBreak/>
         <w:t xml:space="preserve">                            </w:t>
       </w:r>
       <w:proofErr w:type="spellStart"/>
@@ -13913,7 +14269,6 @@
           <w:sz w:val="20"/>
           <w:szCs w:val="20"/>
         </w:rPr>
-        <w:lastRenderedPageBreak/>
         <w:t xml:space="preserve">            </w:t>
       </w:r>
       <w:r>
@@ -14705,6 +15060,7 @@
           <w:sz w:val="20"/>
           <w:szCs w:val="20"/>
         </w:rPr>
+        <w:lastRenderedPageBreak/>
         <w:t xml:space="preserve">        </w:t>
       </w:r>
       <w:r>
@@ -16362,7 +16718,6 @@
           <w:sz w:val="20"/>
           <w:szCs w:val="20"/>
         </w:rPr>
-        <w:lastRenderedPageBreak/>
         <w:t xml:space="preserve">            </w:t>
       </w:r>
       <w:r>
@@ -16885,6 +17240,7 @@
           <w:sz w:val="20"/>
           <w:szCs w:val="20"/>
         </w:rPr>
+        <w:lastRenderedPageBreak/>
         <w:t xml:space="preserve">            </w:t>
       </w:r>
       <w:r>
@@ -18807,6 +19163,7 @@
           <w:sz w:val="20"/>
           <w:szCs w:val="20"/>
         </w:rPr>
+        <w:lastRenderedPageBreak/>
         <w:t xml:space="preserve"> *    documentation and/or other materials provided with the distribution.</w:t>
       </w:r>
     </w:p>
@@ -20594,6 +20951,7 @@
           <w:sz w:val="20"/>
           <w:szCs w:val="20"/>
         </w:rPr>
+        <w:lastRenderedPageBreak/>
         <w:t>/* Pin driver handle */</w:t>
       </w:r>
     </w:p>
@@ -22043,7 +22401,6 @@
           <w:szCs w:val="20"/>
           <w:shd w:val="clear" w:color="auto" w:fill="E0E0E0"/>
         </w:rPr>
-        <w:lastRenderedPageBreak/>
         <w:t xml:space="preserve">    </w:t>
       </w:r>
       <w:r>
@@ -22702,6 +23059,7 @@
           <w:sz w:val="20"/>
           <w:szCs w:val="20"/>
         </w:rPr>
+        <w:lastRenderedPageBreak/>
         <w:t xml:space="preserve">    </w:t>
       </w:r>
       <w:proofErr w:type="spellStart"/>
@@ -24949,7 +25307,6 @@
           <w:sz w:val="20"/>
           <w:szCs w:val="20"/>
         </w:rPr>
-        <w:lastRenderedPageBreak/>
         <w:t xml:space="preserve">                </w:t>
       </w:r>
       <w:r>
@@ -25554,6 +25911,7 @@
           <w:sz w:val="20"/>
           <w:szCs w:val="20"/>
         </w:rPr>
+        <w:lastRenderedPageBreak/>
         <w:t xml:space="preserve">            </w:t>
       </w:r>
       <w:r>
@@ -26970,8 +27328,8 @@
       </w:r>
     </w:p>
     <w:sectPr>
-      <w:headerReference w:type="default" r:id="rId6"/>
-      <w:footerReference w:type="default" r:id="rId7"/>
+      <w:headerReference w:type="default" r:id="rId9"/>
+      <w:footerReference w:type="default" r:id="rId10"/>
       <w:pgSz w:w="12240" w:h="15840"/>
       <w:pgMar w:top="1440" w:right="1440" w:bottom="1440" w:left="1440" w:header="720" w:footer="720" w:gutter="0"/>
       <w:cols w:space="720"/>
@@ -27568,12 +27926,51 @@
     <w:name w:val="Hyperlink"/>
     <w:basedOn w:val="DefaultParagraphFont"/>
     <w:uiPriority w:val="99"/>
-    <w:semiHidden/>
     <w:unhideWhenUsed/>
     <w:rsid w:val="00EB394B"/>
     <w:rPr>
       <w:color w:val="0000FF"/>
       <w:u w:val="single"/>
+    </w:rPr>
+  </w:style>
+  <w:style w:type="character" w:styleId="UnresolvedMention">
+    <w:name w:val="Unresolved Mention"/>
+    <w:basedOn w:val="DefaultParagraphFont"/>
+    <w:uiPriority w:val="99"/>
+    <w:rsid w:val="00505BAA"/>
+    <w:rPr>
+      <w:color w:val="605E5C"/>
+      <w:shd w:val="clear" w:color="auto" w:fill="E1DFDD"/>
+    </w:rPr>
+  </w:style>
+  <w:style w:type="paragraph" w:styleId="BalloonText">
+    <w:name w:val="Balloon Text"/>
+    <w:basedOn w:val="Normal"/>
+    <w:link w:val="BalloonTextChar"/>
+    <w:uiPriority w:val="99"/>
+    <w:semiHidden/>
+    <w:unhideWhenUsed/>
+    <w:rsid w:val="00505BAA"/>
+    <w:pPr>
+      <w:spacing w:after="0" w:line="240" w:lineRule="auto"/>
+    </w:pPr>
+    <w:rPr>
+      <w:rFonts w:ascii="Segoe UI" w:hAnsi="Segoe UI" w:cs="Segoe UI"/>
+      <w:sz w:val="18"/>
+      <w:szCs w:val="18"/>
+    </w:rPr>
+  </w:style>
+  <w:style w:type="character" w:customStyle="1" w:styleId="BalloonTextChar">
+    <w:name w:val="Balloon Text Char"/>
+    <w:basedOn w:val="DefaultParagraphFont"/>
+    <w:link w:val="BalloonText"/>
+    <w:uiPriority w:val="99"/>
+    <w:semiHidden/>
+    <w:rsid w:val="00505BAA"/>
+    <w:rPr>
+      <w:rFonts w:ascii="Segoe UI" w:hAnsi="Segoe UI" w:cs="Segoe UI"/>
+      <w:sz w:val="18"/>
+      <w:szCs w:val="18"/>
     </w:rPr>
   </w:style>
 </w:styles>

</xml_diff>